<commit_message>
Commit - Set 1 solved completely
</commit_message>
<xml_diff>
--- a/Cheat sheet.docx
+++ b/Cheat sheet.docx
@@ -4,7 +4,13 @@
   <w:body>
     <w:p>
       <w:r>
-        <w:t>Cheat sheet for common operations:</w:t>
+        <w:t>Cheat sheet for common</w:t>
+      </w:r>
+      <w:r>
+        <w:t xml:space="preserve"> Python</w:t>
+      </w:r>
+      <w:r>
+        <w:t xml:space="preserve"> operations we need:</w:t>
       </w:r>
     </w:p>
     <w:p>
@@ -24,52 +30,24 @@
         <w:pStyle w:val="ListParagraph"/>
       </w:pPr>
       <w:r>
-        <w:t xml:space="preserve">f = </w:t>
-      </w:r>
-      <w:proofErr w:type="gramStart"/>
-      <w:r>
-        <w:t>open(</w:t>
-      </w:r>
-      <w:proofErr w:type="gramEnd"/>
-      <w:r>
-        <w:t>filename, ‘r’)</w:t>
-      </w:r>
-    </w:p>
-    <w:p>
-      <w:pPr>
-        <w:pStyle w:val="ListParagraph"/>
-      </w:pPr>
-      <w:proofErr w:type="spellStart"/>
-      <w:proofErr w:type="gramStart"/>
-      <w:r>
-        <w:t>ct</w:t>
-      </w:r>
-      <w:proofErr w:type="spellEnd"/>
-      <w:proofErr w:type="gramEnd"/>
-      <w:r>
-        <w:t xml:space="preserve"> = </w:t>
-      </w:r>
-      <w:proofErr w:type="spellStart"/>
-      <w:r>
-        <w:t>f.read</w:t>
-      </w:r>
-      <w:proofErr w:type="spellEnd"/>
-      <w:r>
-        <w:t>()</w:t>
-      </w:r>
-    </w:p>
-    <w:p>
-      <w:pPr>
-        <w:pStyle w:val="ListParagraph"/>
-      </w:pPr>
-      <w:r>
-        <w:t xml:space="preserve">Reads the entire file and returns a string in </w:t>
-      </w:r>
-      <w:proofErr w:type="spellStart"/>
-      <w:r>
-        <w:t>ct</w:t>
-      </w:r>
-      <w:proofErr w:type="spellEnd"/>
+        <w:t>f = open(filename, ‘r’)</w:t>
+      </w:r>
+    </w:p>
+    <w:p>
+      <w:pPr>
+        <w:pStyle w:val="ListParagraph"/>
+      </w:pPr>
+      <w:r>
+        <w:t>ct = f.read()</w:t>
+      </w:r>
+    </w:p>
+    <w:p>
+      <w:pPr>
+        <w:pStyle w:val="ListParagraph"/>
+      </w:pPr>
+      <w:r>
+        <w:t>Reads the entire file and returns a string in ct</w:t>
+      </w:r>
     </w:p>
     <w:p>
       <w:pPr>
@@ -99,8 +77,6 @@
       <w:pPr>
         <w:pStyle w:val="ListParagraph"/>
       </w:pPr>
-      <w:bookmarkStart w:id="0" w:name="_GoBack"/>
-      <w:bookmarkEnd w:id="0"/>
       <w:r>
         <w:t>f = open(filename, ‘r’)</w:t>
       </w:r>
@@ -109,13 +85,8 @@
       <w:pPr>
         <w:pStyle w:val="ListParagraph"/>
       </w:pPr>
-      <w:proofErr w:type="gramStart"/>
-      <w:r>
-        <w:t>for</w:t>
-      </w:r>
-      <w:proofErr w:type="gramEnd"/>
-      <w:r>
-        <w:t xml:space="preserve"> line in f:</w:t>
+      <w:r>
+        <w:t>for line in f:</w:t>
       </w:r>
     </w:p>
     <w:p>
@@ -124,14 +95,7 @@
       </w:pPr>
       <w:r>
         <w:tab/>
-      </w:r>
-      <w:proofErr w:type="gramStart"/>
-      <w:r>
-        <w:t>do</w:t>
-      </w:r>
-      <w:proofErr w:type="gramEnd"/>
-      <w:r>
-        <w:t xml:space="preserve"> stuff on line</w:t>
+        <w:t>do stuff on line</w:t>
       </w:r>
     </w:p>
     <w:p>
@@ -140,48 +104,23 @@
       </w:pPr>
       <w:r>
         <w:tab/>
-      </w:r>
-      <w:proofErr w:type="gramStart"/>
-      <w:r>
-        <w:t>do</w:t>
-      </w:r>
-      <w:proofErr w:type="gramEnd"/>
-      <w:r>
-        <w:t xml:space="preserve"> stuff</w:t>
-      </w:r>
-    </w:p>
-    <w:p>
-      <w:pPr>
-        <w:pStyle w:val="ListParagraph"/>
-      </w:pPr>
-      <w:proofErr w:type="gramStart"/>
-      <w:r>
-        <w:t>there</w:t>
-      </w:r>
-      <w:proofErr w:type="gramEnd"/>
-      <w:r>
-        <w:t xml:space="preserve"> is no need for </w:t>
-      </w:r>
-      <w:proofErr w:type="spellStart"/>
-      <w:r>
-        <w:t>f.readline</w:t>
-      </w:r>
-      <w:proofErr w:type="spellEnd"/>
-      <w:r>
-        <w:t>() anywhere. The for loop will read a line at a time</w:t>
-      </w:r>
-    </w:p>
-    <w:p>
-      <w:pPr>
-        <w:pStyle w:val="ListParagraph"/>
-      </w:pPr>
-      <w:proofErr w:type="gramStart"/>
-      <w:r>
-        <w:t>and</w:t>
-      </w:r>
-      <w:proofErr w:type="gramEnd"/>
-      <w:r>
-        <w:t xml:space="preserve"> put the line just read in variable line.</w:t>
+        <w:t>do stuff</w:t>
+      </w:r>
+    </w:p>
+    <w:p>
+      <w:pPr>
+        <w:pStyle w:val="ListParagraph"/>
+      </w:pPr>
+      <w:r>
+        <w:t>there is no need for f.readline() anywhere. The for loop will read a line at a time</w:t>
+      </w:r>
+    </w:p>
+    <w:p>
+      <w:pPr>
+        <w:pStyle w:val="ListParagraph"/>
+      </w:pPr>
+      <w:r>
+        <w:t>and put the line just read in variable line.</w:t>
       </w:r>
     </w:p>
     <w:p>
@@ -213,83 +152,37 @@
       <w:pPr>
         <w:pStyle w:val="ListParagraph"/>
       </w:pPr>
-      <w:proofErr w:type="gramStart"/>
-      <w:r>
-        <w:t>import</w:t>
-      </w:r>
-      <w:proofErr w:type="gramEnd"/>
-      <w:r>
-        <w:t xml:space="preserve"> base64</w:t>
-      </w:r>
-    </w:p>
-    <w:p>
-      <w:pPr>
-        <w:pStyle w:val="ListParagraph"/>
-      </w:pPr>
-      <w:proofErr w:type="spellStart"/>
-      <w:proofErr w:type="gramStart"/>
-      <w:r>
-        <w:t>ct</w:t>
-      </w:r>
-      <w:proofErr w:type="spellEnd"/>
-      <w:proofErr w:type="gramEnd"/>
-      <w:r>
-        <w:t xml:space="preserve"> = base64.base64decode(</w:t>
-      </w:r>
-      <w:proofErr w:type="spellStart"/>
-      <w:r>
-        <w:t>ct</w:t>
-      </w:r>
-      <w:proofErr w:type="spellEnd"/>
-      <w:r>
-        <w:t>)</w:t>
-      </w:r>
-    </w:p>
-    <w:p>
-      <w:pPr>
-        <w:pStyle w:val="ListParagraph"/>
-      </w:pPr>
-      <w:proofErr w:type="gramStart"/>
-      <w:r>
-        <w:t xml:space="preserve">Takes </w:t>
-      </w:r>
-      <w:proofErr w:type="spellStart"/>
-      <w:r>
-        <w:t>ct</w:t>
-      </w:r>
-      <w:proofErr w:type="spellEnd"/>
-      <w:r>
-        <w:t xml:space="preserve"> which is a bae64 encoded string and decodes it.</w:t>
-      </w:r>
-      <w:proofErr w:type="gramEnd"/>
-      <w:r>
-        <w:t xml:space="preserve"> </w:t>
-      </w:r>
-      <w:proofErr w:type="gramStart"/>
-      <w:r>
-        <w:t>Returns bytes.</w:t>
-      </w:r>
-      <w:proofErr w:type="gramEnd"/>
-    </w:p>
-    <w:p>
-      <w:pPr>
-        <w:pStyle w:val="ListParagraph"/>
-      </w:pPr>
-    </w:p>
-    <w:p>
-      <w:pPr>
-        <w:pStyle w:val="ListParagraph"/>
-      </w:pPr>
-      <w:r>
-        <w:t xml:space="preserve">Bytes when printed to the output have b’ in the front and </w:t>
-      </w:r>
-      <w:proofErr w:type="gramStart"/>
-      <w:r>
-        <w:t>‘ in</w:t>
-      </w:r>
-      <w:proofErr w:type="gramEnd"/>
-      <w:r>
-        <w:t xml:space="preserve"> the end</w:t>
+      <w:r>
+        <w:t>import base64</w:t>
+      </w:r>
+    </w:p>
+    <w:p>
+      <w:pPr>
+        <w:pStyle w:val="ListParagraph"/>
+      </w:pPr>
+      <w:r>
+        <w:t>ct = base64.base64decode(ct)</w:t>
+      </w:r>
+    </w:p>
+    <w:p>
+      <w:pPr>
+        <w:pStyle w:val="ListParagraph"/>
+      </w:pPr>
+      <w:r>
+        <w:t>Takes ct which is a bae64 encoded string and decodes it. Returns bytes.</w:t>
+      </w:r>
+    </w:p>
+    <w:p>
+      <w:pPr>
+        <w:pStyle w:val="ListParagraph"/>
+      </w:pPr>
+    </w:p>
+    <w:p>
+      <w:pPr>
+        <w:pStyle w:val="ListParagraph"/>
+      </w:pPr>
+      <w:r>
+        <w:t>Bytes when printed to the output have b’ in the front and ‘ in the end</w:t>
       </w:r>
     </w:p>
     <w:p>
@@ -321,36 +214,16 @@
       <w:pPr>
         <w:pStyle w:val="ListParagraph"/>
       </w:pPr>
-      <w:proofErr w:type="spellStart"/>
-      <w:proofErr w:type="gramStart"/>
-      <w:r>
-        <w:t>str</w:t>
-      </w:r>
-      <w:proofErr w:type="spellEnd"/>
-      <w:r>
-        <w:t>(</w:t>
-      </w:r>
-      <w:proofErr w:type="spellStart"/>
-      <w:proofErr w:type="gramEnd"/>
-      <w:r>
-        <w:t>inputBytes</w:t>
-      </w:r>
-      <w:proofErr w:type="spellEnd"/>
-      <w:r>
-        <w:t>, ‘utf-8’)</w:t>
-      </w:r>
-    </w:p>
-    <w:p>
-      <w:pPr>
-        <w:pStyle w:val="ListParagraph"/>
-      </w:pPr>
-      <w:proofErr w:type="gramStart"/>
-      <w:r>
-        <w:t>prints</w:t>
-      </w:r>
-      <w:proofErr w:type="gramEnd"/>
-      <w:r>
-        <w:t xml:space="preserve"> nicely on the screen with no weird characters</w:t>
+      <w:r>
+        <w:t>str(inputBytes, ‘utf-8’)</w:t>
+      </w:r>
+    </w:p>
+    <w:p>
+      <w:pPr>
+        <w:pStyle w:val="ListParagraph"/>
+      </w:pPr>
+      <w:r>
+        <w:t>prints nicely on the screen with no weird characters</w:t>
       </w:r>
     </w:p>
     <w:p>
@@ -374,39 +247,16 @@
       <w:pPr>
         <w:pStyle w:val="ListParagraph"/>
       </w:pPr>
-      <w:proofErr w:type="spellStart"/>
-      <w:proofErr w:type="gramStart"/>
-      <w:r>
-        <w:t>Bytes.fromhex</w:t>
-      </w:r>
-      <w:proofErr w:type="spellEnd"/>
-      <w:r>
-        <w:t>(</w:t>
-      </w:r>
-      <w:proofErr w:type="spellStart"/>
-      <w:proofErr w:type="gramEnd"/>
-      <w:r>
-        <w:t>ct</w:t>
-      </w:r>
-      <w:proofErr w:type="spellEnd"/>
-      <w:r>
-        <w:t xml:space="preserve">) </w:t>
-      </w:r>
-    </w:p>
-    <w:p>
-      <w:pPr>
-        <w:pStyle w:val="ListParagraph"/>
-      </w:pPr>
-      <w:r>
-        <w:t xml:space="preserve">Where </w:t>
-      </w:r>
-      <w:proofErr w:type="spellStart"/>
-      <w:r>
-        <w:t>ct</w:t>
-      </w:r>
-      <w:proofErr w:type="spellEnd"/>
-      <w:r>
-        <w:t xml:space="preserve"> is all hexadecimal characters</w:t>
+      <w:r>
+        <w:t xml:space="preserve">Bytes.fromhex(ct) </w:t>
+      </w:r>
+    </w:p>
+    <w:p>
+      <w:pPr>
+        <w:pStyle w:val="ListParagraph"/>
+      </w:pPr>
+      <w:r>
+        <w:t>Where ct is all hexadecimal characters</w:t>
       </w:r>
     </w:p>
     <w:p>
@@ -430,16 +280,9 @@
       <w:pPr>
         <w:pStyle w:val="ListParagraph"/>
       </w:pPr>
-      <w:proofErr w:type="spellStart"/>
-      <w:proofErr w:type="gramStart"/>
-      <w:r>
-        <w:t>text.encode</w:t>
-      </w:r>
-      <w:proofErr w:type="spellEnd"/>
-      <w:r>
-        <w:t>()</w:t>
-      </w:r>
-      <w:proofErr w:type="gramEnd"/>
+      <w:r>
+        <w:t>text.encode()</w:t>
+      </w:r>
     </w:p>
     <w:p>
       <w:pPr>
@@ -448,6 +291,147 @@
       <w:r>
         <w:t>Returns bytes where text is the string</w:t>
       </w:r>
+    </w:p>
+    <w:p>
+      <w:pPr>
+        <w:pStyle w:val="ListParagraph"/>
+      </w:pPr>
+    </w:p>
+    <w:p>
+      <w:pPr>
+        <w:pStyle w:val="ListParagraph"/>
+        <w:numPr>
+          <w:ilvl w:val="0"/>
+          <w:numId w:val="1"/>
+        </w:numPr>
+      </w:pPr>
+      <w:r>
+        <w:t>XOR of bytes</w:t>
+      </w:r>
+    </w:p>
+    <w:p>
+      <w:pPr>
+        <w:pStyle w:val="ListParagraph"/>
+      </w:pPr>
+      <w:r>
+        <w:t>Bytes can be xored directly using ^</w:t>
+      </w:r>
+    </w:p>
+    <w:p>
+      <w:pPr>
+        <w:pStyle w:val="ListParagraph"/>
+      </w:pPr>
+      <w:r>
+        <w:t>If you have two byte streams you can zip them up and for loop over them (see problem 10</w:t>
+      </w:r>
+      <w:r>
+        <w:t xml:space="preserve"> - function</w:t>
+      </w:r>
+      <w:r>
+        <w:t xml:space="preserve"> xorStrings)</w:t>
+      </w:r>
+    </w:p>
+    <w:p>
+      <w:pPr>
+        <w:pStyle w:val="ListParagraph"/>
+      </w:pPr>
+    </w:p>
+    <w:p>
+      <w:pPr>
+        <w:pStyle w:val="ListParagraph"/>
+        <w:numPr>
+          <w:ilvl w:val="0"/>
+          <w:numId w:val="1"/>
+        </w:numPr>
+      </w:pPr>
+      <w:r>
+        <w:t>\x04 to int</w:t>
+      </w:r>
+    </w:p>
+    <w:p>
+      <w:pPr>
+        <w:pStyle w:val="ListParagraph"/>
+      </w:pPr>
+      <w:r>
+        <w:lastRenderedPageBreak/>
+        <w:t>To convert \x values into readable format.</w:t>
+      </w:r>
+    </w:p>
+    <w:p>
+      <w:pPr>
+        <w:pStyle w:val="ListParagraph"/>
+      </w:pPr>
+      <w:r>
+        <w:t>Do ord(\x04) or whatever \x value there is.</w:t>
+      </w:r>
+      <w:r>
+        <w:t xml:space="preserve"> This will give the int equivalent</w:t>
+      </w:r>
+    </w:p>
+    <w:p>
+      <w:pPr>
+        <w:pStyle w:val="ListParagraph"/>
+      </w:pPr>
+      <w:r>
+        <w:t>In src='\x01\x02\x03\x04', src is a sequence of bytes, expressed as a string. It contains the byte values 1, 2, 3 and 4. These correspond to non-printable characters in the ASCII character set, which is why Python displays them using their hexadecimal escape sequences.</w:t>
+      </w:r>
+    </w:p>
+    <w:p>
+      <w:pPr>
+        <w:pStyle w:val="ListParagraph"/>
+      </w:pPr>
+    </w:p>
+    <w:p>
+      <w:pPr>
+        <w:pStyle w:val="ListParagraph"/>
+        <w:numPr>
+          <w:ilvl w:val="0"/>
+          <w:numId w:val="1"/>
+        </w:numPr>
+      </w:pPr>
+      <w:r>
+        <w:t>Converting hexadecimal numbers to int:</w:t>
+      </w:r>
+    </w:p>
+    <w:p>
+      <w:pPr>
+        <w:pStyle w:val="ListParagraph"/>
+      </w:pPr>
+      <w:r>
+        <w:t>int(‘0x01’ 16) for hexadecimal values</w:t>
+      </w:r>
+    </w:p>
+    <w:p>
+      <w:pPr>
+        <w:pStyle w:val="ListParagraph"/>
+      </w:pPr>
+    </w:p>
+    <w:p>
+      <w:pPr>
+        <w:pStyle w:val="ListParagraph"/>
+        <w:numPr>
+          <w:ilvl w:val="0"/>
+          <w:numId w:val="1"/>
+        </w:numPr>
+      </w:pPr>
+      <w:r>
+        <w:t>Convert a bytearray to hex</w:t>
+      </w:r>
+    </w:p>
+    <w:p>
+      <w:pPr>
+        <w:pStyle w:val="ListParagraph"/>
+      </w:pPr>
+      <w:r>
+        <w:t>Bytearray.hex</w:t>
+      </w:r>
+      <w:bookmarkStart w:id="0" w:name="_GoBack"/>
+      <w:bookmarkEnd w:id="0"/>
+    </w:p>
+    <w:p>
+      <w:pPr>
+        <w:pStyle w:val="ListParagraph"/>
+      </w:pPr>
     </w:p>
     <w:sectPr>
       <w:pgSz w:w="12240" w:h="15840"/>
@@ -464,7 +448,7 @@
   <w:abstractNum w:abstractNumId="0">
     <w:nsid w:val="45982A28"/>
     <w:multiLevelType w:val="hybridMultilevel"/>
-    <w:tmpl w:val="CFA0D1E6"/>
+    <w:tmpl w:val="48B4AB88"/>
     <w:lvl w:ilvl="0" w:tplc="0409000F">
       <w:start w:val="1"/>
       <w:numFmt w:val="decimal"/>

</xml_diff>